<commit_message>
Deploying to gh-pages from  @ b34a1172d7f1b2377d64f9b9a8bfa1f6ad697921 🚀
</commit_message>
<xml_diff>
--- a/CCFS/Feb2022Meeting/cc-kerri-gerson-resolution.docx
+++ b/CCFS/Feb2022Meeting/cc-kerri-gerson-resolution.docx
@@ -31,10 +31,13 @@
         <w:t>Registrar’s office in 2010</w:t>
       </w:r>
       <w:r>
-        <w:t xml:space="preserve"> after having served </w:t>
-      </w:r>
-      <w:r>
-        <w:t xml:space="preserve">in a similar capacity </w:t>
+        <w:t xml:space="preserve"> after </w:t>
+      </w:r>
+      <w:r>
+        <w:t>serving as Senior Associate Director in the Records and Enrollment Services Division</w:t>
+      </w:r>
+      <w:r>
+        <w:t xml:space="preserve"> </w:t>
       </w:r>
       <w:r>
         <w:t>at the Stern School of New York University;</w:t>
@@ -46,10 +49,7 @@
         <w:t xml:space="preserve">WHEREAS </w:t>
       </w:r>
       <w:r>
-        <w:t>Kerri Gerson</w:t>
-      </w:r>
-      <w:r>
-        <w:t xml:space="preserve"> has progressively advanced within the Registrar’s office since her arrival at the college;</w:t>
+        <w:t>Kerri Gerson has progressively advanced within the Registrar’s office since her arrival at the college;</w:t>
       </w:r>
     </w:p>
     <w:p/>
@@ -72,7 +72,51 @@
           <w:sz w:val="22"/>
           <w:szCs w:val="22"/>
         </w:rPr>
-        <w:t>integrity they deserve</w:t>
+        <w:t>integrity they deserve;</w:t>
+      </w:r>
+    </w:p>
+    <w:p/>
+    <w:p>
+      <w:r>
+        <w:t xml:space="preserve">WHEREAS </w:t>
+      </w:r>
+      <w:r>
+        <w:rPr>
+          <w:color w:val="222222"/>
+          <w:shd w:val="clear" w:color="auto" w:fill="FFFFFF"/>
+        </w:rPr>
+        <w:t>Kerri implemented new systems and digitized many analog processes to simplify workflow and enhance record keeping, while dealing with deep cuts to her staff;</w:t>
+      </w:r>
+    </w:p>
+    <w:p/>
+    <w:p>
+      <w:r>
+        <w:t xml:space="preserve">WHEREAS </w:t>
+      </w:r>
+      <w:r>
+        <w:t>Kerri Gerson successfully managed the myriad issues presented to the college in the face of the COVID-19 pandemic and its enormous disruptions</w:t>
+      </w:r>
+      <w:r>
+        <w:t>;</w:t>
+      </w:r>
+    </w:p>
+    <w:p/>
+    <w:p>
+      <w:r>
+        <w:t xml:space="preserve">WHEREAS </w:t>
+      </w:r>
+      <w:r>
+        <w:rPr>
+          <w:color w:val="222222"/>
+          <w:shd w:val="clear" w:color="auto" w:fill="FFFFFF"/>
+        </w:rPr>
+        <w:t>Kerri led the Registrar's office from the front and by example, investing her personal time on evenings and weekends to help students, faculty and administrators;</w:t>
+      </w:r>
+    </w:p>
+    <w:p/>
+    <w:p>
+      <w:r>
+        <w:t>WHEREAS Kerri Gerson’s</w:t>
       </w:r>
       <w:r>
         <w:rPr>
@@ -80,100 +124,7 @@
           <w:sz w:val="22"/>
           <w:szCs w:val="22"/>
         </w:rPr>
-        <w:t>;</w:t>
-      </w:r>
-    </w:p>
-    <w:p/>
-    <w:p>
-      <w:r>
-        <w:t xml:space="preserve">WHEREAS </w:t>
-      </w:r>
-      <w:r>
-        <w:rPr>
-          <w:color w:val="222222"/>
-          <w:shd w:val="clear" w:color="auto" w:fill="FFFFFF"/>
-        </w:rPr>
-        <w:t>Kerri implemented new systems and digitized many analog processes to simplify workflow and enhance record keeping, while dealing with deep cuts to her staff</w:t>
-      </w:r>
-      <w:r>
-        <w:rPr>
-          <w:color w:val="222222"/>
-          <w:shd w:val="clear" w:color="auto" w:fill="FFFFFF"/>
-        </w:rPr>
-        <w:t>;</w:t>
-      </w:r>
-    </w:p>
-    <w:p/>
-    <w:p>
-      <w:r>
-        <w:t xml:space="preserve">WHEREAS </w:t>
-      </w:r>
-      <w:r>
-        <w:t>Kerri Gerson successfully managed the myriad issues presented to the college in the face of the COVID-19 pandemic and its enormous disruptions</w:t>
-      </w:r>
-      <w:r>
-        <w:t>;</w:t>
-      </w:r>
-    </w:p>
-    <w:p/>
-    <w:p>
-      <w:r>
-        <w:t xml:space="preserve">WHEREAS </w:t>
-      </w:r>
-      <w:r>
-        <w:rPr>
-          <w:color w:val="222222"/>
-          <w:shd w:val="clear" w:color="auto" w:fill="FFFFFF"/>
-        </w:rPr>
-        <w:t>Kerri led the Registrar's office from the front and by example, investing her personal time on evenings and weekends to help students, faculty and administrators</w:t>
-      </w:r>
-      <w:r>
-        <w:rPr>
-          <w:color w:val="222222"/>
-          <w:shd w:val="clear" w:color="auto" w:fill="FFFFFF"/>
-        </w:rPr>
-        <w:t>;</w:t>
-      </w:r>
-    </w:p>
-    <w:p/>
-    <w:p>
-      <w:r>
-        <w:t>WHEREAS Kerri Gerson</w:t>
-      </w:r>
-      <w:r>
-        <w:t>’s</w:t>
-      </w:r>
-      <w:r>
-        <w:rPr>
-          <w:color w:val="000000"/>
-          <w:sz w:val="22"/>
-          <w:szCs w:val="22"/>
-        </w:rPr>
-        <w:t xml:space="preserve"> work was </w:t>
-      </w:r>
-      <w:r>
-        <w:rPr>
-          <w:color w:val="000000"/>
-          <w:sz w:val="22"/>
-          <w:szCs w:val="22"/>
-        </w:rPr>
-        <w:t xml:space="preserve">always </w:t>
-      </w:r>
-      <w:r>
-        <w:rPr>
-          <w:color w:val="000000"/>
-          <w:sz w:val="22"/>
-          <w:szCs w:val="22"/>
-        </w:rPr>
-        <w:t>accomplished with accuracy, grace, and good humor</w:t>
-      </w:r>
-      <w:r>
-        <w:rPr>
-          <w:color w:val="000000"/>
-          <w:sz w:val="22"/>
-          <w:szCs w:val="22"/>
-        </w:rPr>
-        <w:t>;</w:t>
+        <w:t xml:space="preserve"> work was always accomplished with accuracy, grace, and good humor;</w:t>
       </w:r>
     </w:p>
     <w:p/>
@@ -335,6 +286,7 @@
     <w:lsdException w:name="HTML Sample" w:semiHidden="1" w:unhideWhenUsed="1"/>
     <w:lsdException w:name="HTML Typewriter" w:semiHidden="1" w:unhideWhenUsed="1"/>
     <w:lsdException w:name="HTML Variable" w:semiHidden="1" w:unhideWhenUsed="1"/>
+    <w:lsdException w:name="Normal Table" w:semiHidden="1" w:unhideWhenUsed="1"/>
     <w:lsdException w:name="annotation subject" w:semiHidden="1" w:unhideWhenUsed="1"/>
     <w:lsdException w:name="No List" w:semiHidden="1" w:unhideWhenUsed="1"/>
     <w:lsdException w:name="Outline List 1" w:semiHidden="1" w:unhideWhenUsed="1"/>
@@ -381,8 +333,10 @@
     <w:lsdException w:name="Table Subtle 2" w:semiHidden="1" w:unhideWhenUsed="1"/>
     <w:lsdException w:name="Table Web 1" w:semiHidden="1" w:unhideWhenUsed="1"/>
     <w:lsdException w:name="Table Web 2" w:semiHidden="1" w:unhideWhenUsed="1"/>
+    <w:lsdException w:name="Table Web 3" w:semiHidden="1" w:unhideWhenUsed="1"/>
     <w:lsdException w:name="Balloon Text" w:semiHidden="1" w:unhideWhenUsed="1"/>
     <w:lsdException w:name="Table Grid" w:uiPriority="39"/>
+    <w:lsdException w:name="Table Theme" w:semiHidden="1" w:unhideWhenUsed="1"/>
     <w:lsdException w:name="Placeholder Text" w:semiHidden="1"/>
     <w:lsdException w:name="No Spacing" w:uiPriority="1" w:qFormat="1"/>
     <w:lsdException w:name="Light Shading" w:uiPriority="60"/>

</xml_diff>